<commit_message>
Finished demo notes :-)
</commit_message>
<xml_diff>
--- a/DemoOutlineScript.docx
+++ b/DemoOutlineScript.docx
@@ -1,6 +1,6 @@
 
 <file path=word/document.xml><?xml version="1.0" encoding="utf-8"?>
-<w:document xmlns:wpc="http://schemas.microsoft.com/office/word/2010/wordprocessingCanvas" xmlns:cx="http://schemas.microsoft.com/office/drawing/2014/chartex" xmlns:cx1="http://schemas.microsoft.com/office/drawing/2015/9/8/chartex" xmlns:cx2="http://schemas.microsoft.com/office/drawing/2015/10/21/chartex" xmlns:cx3="http://schemas.microsoft.com/office/drawing/2016/5/9/chartex" xmlns:cx4="http://schemas.microsoft.com/office/drawing/2016/5/10/chartex" xmlns:cx5="http://schemas.microsoft.com/office/drawing/2016/5/11/chartex" xmlns:cx6="http://schemas.microsoft.com/office/drawing/2016/5/12/chartex" xmlns:cx7="http://schemas.microsoft.com/office/drawing/2016/5/13/chartex" xmlns:cx8="http://schemas.microsoft.com/office/drawing/2016/5/14/chartex" xmlns:mc="http://schemas.openxmlformats.org/markup-compatibility/2006" xmlns:aink="http://schemas.microsoft.com/office/drawing/2016/ink" xmlns:am3d="http://schemas.microsoft.com/office/drawing/2017/model3d" xmlns:o="urn:schemas-microsoft-com:office:office" xmlns:r="http://schemas.openxmlformats.org/officeDocument/2006/relationships" xmlns:m="http://schemas.openxmlformats.org/officeDocument/2006/math" xmlns:v="urn:schemas-microsoft-com:vml" xmlns:wp14="http://schemas.microsoft.com/office/word/2010/wordprocessingDrawing" xmlns:wp="http://schemas.openxmlformats.org/drawingml/2006/wordprocessingDrawing" xmlns:w10="urn:schemas-microsoft-com:office:word" xmlns:w="http://schemas.openxmlformats.org/wordprocessingml/2006/main" xmlns:w14="http://schemas.microsoft.com/office/word/2010/wordml" xmlns:w15="http://schemas.microsoft.com/office/word/2012/wordml" xmlns:w16cex="http://schemas.microsoft.com/office/word/2018/wordml/cex" xmlns:w16cid="http://schemas.microsoft.com/office/word/2016/wordml/cid" xmlns:w16="http://schemas.microsoft.com/office/word/2018/wordml" xmlns:w16sdtdh="http://schemas.microsoft.com/office/word/2020/wordml/sdtdatahash" xmlns:w16se="http://schemas.microsoft.com/office/word/2015/wordml/symex" xmlns:wpg="http://schemas.microsoft.com/office/word/2010/wordprocessingGroup" xmlns:wpi="http://schemas.microsoft.com/office/word/2010/wordprocessingInk" xmlns:wne="http://schemas.microsoft.com/office/word/2006/wordml" xmlns:wps="http://schemas.microsoft.com/office/word/2010/wordprocessingShape" mc:Ignorable="w14 w15 w16se w16cid w16 w16cex w16sdtdh wp14">
+<w:document xmlns:wpc="http://schemas.microsoft.com/office/word/2010/wordprocessingCanvas" xmlns:cx="http://schemas.microsoft.com/office/drawing/2014/chartex" xmlns:cx1="http://schemas.microsoft.com/office/drawing/2015/9/8/chartex" xmlns:cx2="http://schemas.microsoft.com/office/drawing/2015/10/21/chartex" xmlns:cx3="http://schemas.microsoft.com/office/drawing/2016/5/9/chartex" xmlns:cx4="http://schemas.microsoft.com/office/drawing/2016/5/10/chartex" xmlns:cx5="http://schemas.microsoft.com/office/drawing/2016/5/11/chartex" xmlns:cx6="http://schemas.microsoft.com/office/drawing/2016/5/12/chartex" xmlns:cx7="http://schemas.microsoft.com/office/drawing/2016/5/13/chartex" xmlns:cx8="http://schemas.microsoft.com/office/drawing/2016/5/14/chartex" xmlns:mc="http://schemas.openxmlformats.org/markup-compatibility/2006" xmlns:aink="http://schemas.microsoft.com/office/drawing/2016/ink" xmlns:am3d="http://schemas.microsoft.com/office/drawing/2017/model3d" xmlns:o="urn:schemas-microsoft-com:office:office" xmlns:r="http://schemas.openxmlformats.org/officeDocument/2006/relationships" xmlns:m="http://schemas.openxmlformats.org/officeDocument/2006/math" xmlns:v="urn:schemas-microsoft-com:vml" xmlns:wp14="http://schemas.microsoft.com/office/word/2010/wordprocessingDrawing" xmlns:wp="http://schemas.openxmlformats.org/drawingml/2006/wordprocessingDrawing" xmlns:w10="urn:schemas-microsoft-com:office:word" xmlns:w="http://schemas.openxmlformats.org/wordprocessingml/2006/main" xmlns:w14="http://schemas.microsoft.com/office/word/2010/wordml" xmlns:w15="http://schemas.microsoft.com/office/word/2012/wordml" xmlns:w16cex="http://schemas.microsoft.com/office/word/2018/wordml/cex" xmlns:w16cid="http://schemas.microsoft.com/office/word/2016/wordml/cid" xmlns:w16="http://schemas.microsoft.com/office/word/2018/wordml" xmlns:w16se="http://schemas.microsoft.com/office/word/2015/wordml/symex" xmlns:wpg="http://schemas.microsoft.com/office/word/2010/wordprocessingGroup" xmlns:wpi="http://schemas.microsoft.com/office/word/2010/wordprocessingInk" xmlns:wne="http://schemas.microsoft.com/office/word/2006/wordml" xmlns:wps="http://schemas.microsoft.com/office/word/2010/wordprocessingShape" mc:Ignorable="w14 w15 w16se w16cid w16 w16cex wp14">
   <w:body>
     <w:p>
       <w:pPr>
@@ -21,10 +21,7 @@
         </w:numPr>
       </w:pPr>
       <w:r>
-        <w:t>Intro</w:t>
-      </w:r>
-      <w:r>
-        <w:t>ductions</w:t>
+        <w:t>Introductions</w:t>
       </w:r>
     </w:p>
     <w:p>
@@ -48,10 +45,7 @@
         </w:numPr>
       </w:pPr>
       <w:r>
-        <w:t>Review the PowerPoint</w:t>
-      </w:r>
-      <w:r>
-        <w:t xml:space="preserve"> Slides</w:t>
+        <w:t>Review the PowerPoint Slides</w:t>
       </w:r>
     </w:p>
     <w:p>
@@ -97,6 +91,30 @@
       <w:pPr>
         <w:pStyle w:val="ListParagraph"/>
         <w:numPr>
+          <w:ilvl w:val="2"/>
+          <w:numId w:val="1"/>
+        </w:numPr>
+      </w:pPr>
+      <w:r>
+        <w:t>(</w:t>
+      </w:r>
+      <w:r>
+        <w:rPr>
+          <w:color w:val="FF0000"/>
+        </w:rPr>
+        <w:t>View in Browser</w:t>
+      </w:r>
+      <w:r>
+        <w:t xml:space="preserve">) </w:t>
+      </w:r>
+      <w:r>
+        <w:t>DVDStore-Documentation.html</w:t>
+      </w:r>
+    </w:p>
+    <w:p>
+      <w:pPr>
+        <w:pStyle w:val="ListParagraph"/>
+        <w:numPr>
           <w:ilvl w:val="1"/>
           <w:numId w:val="1"/>
         </w:numPr>
@@ -109,6 +127,42 @@
       <w:pPr>
         <w:pStyle w:val="ListParagraph"/>
         <w:numPr>
+          <w:ilvl w:val="2"/>
+          <w:numId w:val="1"/>
+        </w:numPr>
+      </w:pPr>
+      <w:r>
+        <w:t>001-Create-DVDStoreDb.sql</w:t>
+      </w:r>
+    </w:p>
+    <w:p>
+      <w:pPr>
+        <w:pStyle w:val="ListParagraph"/>
+        <w:numPr>
+          <w:ilvl w:val="2"/>
+          <w:numId w:val="1"/>
+        </w:numPr>
+      </w:pPr>
+      <w:r>
+        <w:t>002-Clean Version of Drop and Create DVDStore Script.sql</w:t>
+      </w:r>
+    </w:p>
+    <w:p>
+      <w:pPr>
+        <w:pStyle w:val="ListParagraph"/>
+        <w:numPr>
+          <w:ilvl w:val="2"/>
+          <w:numId w:val="1"/>
+        </w:numPr>
+      </w:pPr>
+      <w:r>
+        <w:t>003-DVDStore Query Collection.sql</w:t>
+      </w:r>
+    </w:p>
+    <w:p>
+      <w:pPr>
+        <w:pStyle w:val="ListParagraph"/>
+        <w:numPr>
           <w:ilvl w:val="1"/>
           <w:numId w:val="1"/>
         </w:numPr>
@@ -121,6 +175,18 @@
       <w:pPr>
         <w:pStyle w:val="ListParagraph"/>
         <w:numPr>
+          <w:ilvl w:val="2"/>
+          <w:numId w:val="1"/>
+        </w:numPr>
+      </w:pPr>
+      <w:r>
+        <w:t>Setup docs and presentation files</w:t>
+      </w:r>
+    </w:p>
+    <w:p>
+      <w:pPr>
+        <w:pStyle w:val="ListParagraph"/>
+        <w:numPr>
           <w:ilvl w:val="1"/>
           <w:numId w:val="1"/>
         </w:numPr>
@@ -138,7 +204,10 @@
         </w:numPr>
       </w:pPr>
       <w:r>
-        <w:t>Postman Scripts</w:t>
+        <w:t>Postman Script</w:t>
+      </w:r>
+      <w:r>
+        <w:t xml:space="preserve"> Collections by API Version</w:t>
       </w:r>
     </w:p>
     <w:p>
@@ -210,10 +279,7 @@
         </w:numPr>
       </w:pPr>
       <w:r>
-        <w:t>DVDStore.DAL</w:t>
-      </w:r>
-      <w:r>
-        <w:t>.Repositories</w:t>
+        <w:t>DVDStore.DAL.Repositories</w:t>
       </w:r>
     </w:p>
     <w:p>
@@ -237,13 +303,237 @@
         </w:numPr>
       </w:pPr>
       <w:r>
-        <w:t>DVDStore.Test.Repositoreies.</w:t>
-      </w:r>
-      <w:r>
-        <w:t>Mocked</w:t>
-      </w:r>
-      <w:r>
-        <w:t>UnitTests</w:t>
+        <w:t>DVDStore.Test.Repositoreies.MockedUnitTests</w:t>
+      </w:r>
+    </w:p>
+    <w:p>
+      <w:pPr>
+        <w:pStyle w:val="ListParagraph"/>
+        <w:numPr>
+          <w:ilvl w:val="1"/>
+          <w:numId w:val="1"/>
+        </w:numPr>
+      </w:pPr>
+      <w:r>
+        <w:t>Go over Head and Options</w:t>
+      </w:r>
+    </w:p>
+    <w:p>
+      <w:pPr>
+        <w:pStyle w:val="ListParagraph"/>
+        <w:numPr>
+          <w:ilvl w:val="1"/>
+          <w:numId w:val="1"/>
+        </w:numPr>
+      </w:pPr>
+      <w:r>
+        <w:t>Explain the API Root using Postman</w:t>
+      </w:r>
+    </w:p>
+    <w:p>
+      <w:pPr>
+        <w:pStyle w:val="ListParagraph"/>
+        <w:numPr>
+          <w:ilvl w:val="1"/>
+          <w:numId w:val="1"/>
+        </w:numPr>
+      </w:pPr>
+      <w:r>
+        <w:t>Paging</w:t>
+      </w:r>
+      <w:r>
+        <w:t xml:space="preserve"> and NO DataShaping</w:t>
+      </w:r>
+      <w:r>
+        <w:t>-Using Postman</w:t>
+      </w:r>
+    </w:p>
+    <w:p>
+      <w:pPr>
+        <w:pStyle w:val="ListParagraph"/>
+        <w:numPr>
+          <w:ilvl w:val="1"/>
+          <w:numId w:val="1"/>
+        </w:numPr>
+      </w:pPr>
+      <w:r>
+        <w:t>DataShaping, Search</w:t>
+      </w:r>
+      <w:r>
+        <w:t>ing</w:t>
+      </w:r>
+      <w:r>
+        <w:t xml:space="preserve"> and Paging</w:t>
+      </w:r>
+      <w:r>
+        <w:t xml:space="preserve"> – OH MY!</w:t>
+      </w:r>
+    </w:p>
+    <w:p>
+      <w:pPr>
+        <w:pStyle w:val="ListParagraph"/>
+        <w:numPr>
+          <w:ilvl w:val="2"/>
+          <w:numId w:val="1"/>
+        </w:numPr>
+      </w:pPr>
+      <w:r>
+        <w:rPr>
+          <w:rFonts w:ascii="Helvetica" w:hAnsi="Helvetica" w:cs="Helvetica"/>
+          <w:color w:val="505050"/>
+          <w:sz w:val="18"/>
+          <w:szCs w:val="18"/>
+          <w:shd w:val="clear" w:color="auto" w:fill="FFFFFF"/>
+        </w:rPr>
+        <w:t xml:space="preserve">Filter Fields on </w:t>
+      </w:r>
+      <w:r>
+        <w:rPr>
+          <w:rFonts w:ascii="Helvetica" w:hAnsi="Helvetica" w:cs="Helvetica"/>
+          <w:color w:val="505050"/>
+          <w:sz w:val="18"/>
+          <w:szCs w:val="18"/>
+          <w:shd w:val="clear" w:color="auto" w:fill="FFFFFF"/>
+        </w:rPr>
+        <w:t>actorid,lastname</w:t>
+      </w:r>
+    </w:p>
+    <w:p>
+      <w:pPr>
+        <w:pStyle w:val="ListParagraph"/>
+        <w:numPr>
+          <w:ilvl w:val="2"/>
+          <w:numId w:val="1"/>
+        </w:numPr>
+      </w:pPr>
+      <w:r>
+        <w:rPr>
+          <w:rFonts w:ascii="Helvetica" w:hAnsi="Helvetica" w:cs="Helvetica"/>
+          <w:color w:val="505050"/>
+          <w:sz w:val="18"/>
+          <w:szCs w:val="18"/>
+          <w:shd w:val="clear" w:color="auto" w:fill="FFFFFF"/>
+        </w:rPr>
+        <w:t xml:space="preserve">OrderBy </w:t>
+      </w:r>
+    </w:p>
+    <w:p>
+      <w:pPr>
+        <w:pStyle w:val="ListParagraph"/>
+        <w:numPr>
+          <w:ilvl w:val="3"/>
+          <w:numId w:val="1"/>
+        </w:numPr>
+      </w:pPr>
+      <w:r>
+        <w:rPr>
+          <w:rFonts w:ascii="Helvetica" w:hAnsi="Helvetica" w:cs="Helvetica"/>
+          <w:color w:val="505050"/>
+          <w:sz w:val="18"/>
+          <w:szCs w:val="18"/>
+          <w:shd w:val="clear" w:color="auto" w:fill="FFFFFF"/>
+        </w:rPr>
+        <w:t>Firstname</w:t>
+      </w:r>
+    </w:p>
+    <w:p>
+      <w:pPr>
+        <w:pStyle w:val="ListParagraph"/>
+        <w:numPr>
+          <w:ilvl w:val="3"/>
+          <w:numId w:val="1"/>
+        </w:numPr>
+      </w:pPr>
+      <w:r>
+        <w:t>lastname, firstname</w:t>
+      </w:r>
+    </w:p>
+    <w:p>
+      <w:pPr>
+        <w:pStyle w:val="ListParagraph"/>
+        <w:numPr>
+          <w:ilvl w:val="2"/>
+          <w:numId w:val="1"/>
+        </w:numPr>
+      </w:pPr>
+      <w:r>
+        <w:rPr>
+          <w:rFonts w:ascii="Helvetica" w:hAnsi="Helvetica" w:cs="Helvetica"/>
+          <w:color w:val="505050"/>
+          <w:sz w:val="18"/>
+          <w:szCs w:val="18"/>
+          <w:shd w:val="clear" w:color="auto" w:fill="FFFFFF"/>
+        </w:rPr>
+        <w:t xml:space="preserve">Search on </w:t>
+      </w:r>
+    </w:p>
+    <w:p>
+      <w:pPr>
+        <w:pStyle w:val="ListParagraph"/>
+        <w:numPr>
+          <w:ilvl w:val="3"/>
+          <w:numId w:val="1"/>
+        </w:numPr>
+      </w:pPr>
+      <w:r>
+        <w:rPr>
+          <w:rFonts w:ascii="Helvetica" w:hAnsi="Helvetica" w:cs="Helvetica"/>
+          <w:color w:val="A6A6A6"/>
+          <w:sz w:val="18"/>
+          <w:szCs w:val="18"/>
+          <w:shd w:val="clear" w:color="auto" w:fill="FFFFFF"/>
+        </w:rPr>
+        <w:t>Z</w:t>
+      </w:r>
+      <w:r>
+        <w:rPr>
+          <w:rFonts w:ascii="Helvetica" w:hAnsi="Helvetica" w:cs="Helvetica"/>
+          <w:color w:val="A6A6A6"/>
+          <w:sz w:val="18"/>
+          <w:szCs w:val="18"/>
+          <w:shd w:val="clear" w:color="auto" w:fill="FFFFFF"/>
+        </w:rPr>
+        <w:t>e</w:t>
+      </w:r>
+    </w:p>
+    <w:p>
+      <w:pPr>
+        <w:pStyle w:val="ListParagraph"/>
+        <w:numPr>
+          <w:ilvl w:val="3"/>
+          <w:numId w:val="1"/>
+        </w:numPr>
+      </w:pPr>
+      <w:r>
+        <w:rPr>
+          <w:rFonts w:ascii="Helvetica" w:hAnsi="Helvetica" w:cs="Helvetica"/>
+          <w:color w:val="A6A6A6"/>
+          <w:sz w:val="18"/>
+          <w:szCs w:val="18"/>
+          <w:shd w:val="clear" w:color="auto" w:fill="FFFFFF"/>
+        </w:rPr>
+        <w:t>Ad</w:t>
+      </w:r>
+      <w:bookmarkStart w:id="0" w:name="_GoBack"/>
+      <w:bookmarkEnd w:id="0"/>
+    </w:p>
+    <w:p>
+      <w:pPr>
+        <w:pStyle w:val="ListParagraph"/>
+        <w:numPr>
+          <w:ilvl w:val="2"/>
+          <w:numId w:val="1"/>
+        </w:numPr>
+      </w:pPr>
+      <w:r>
+        <w:rPr>
+          <w:rFonts w:ascii="Helvetica" w:hAnsi="Helvetica" w:cs="Helvetica"/>
+          <w:color w:val="505050"/>
+          <w:sz w:val="18"/>
+          <w:szCs w:val="18"/>
+          <w:shd w:val="clear" w:color="auto" w:fill="FFFFFF"/>
+        </w:rPr>
+        <w:t>Show Paging Parameters</w:t>
       </w:r>
     </w:p>
     <w:sectPr>
@@ -257,7 +547,7 @@
 </file>
 
 <file path=word/numbering.xml><?xml version="1.0" encoding="utf-8"?>
-<w:numbering xmlns:wpc="http://schemas.microsoft.com/office/word/2010/wordprocessingCanvas" xmlns:cx="http://schemas.microsoft.com/office/drawing/2014/chartex" xmlns:cx1="http://schemas.microsoft.com/office/drawing/2015/9/8/chartex" xmlns:cx2="http://schemas.microsoft.com/office/drawing/2015/10/21/chartex" xmlns:cx3="http://schemas.microsoft.com/office/drawing/2016/5/9/chartex" xmlns:cx4="http://schemas.microsoft.com/office/drawing/2016/5/10/chartex" xmlns:cx5="http://schemas.microsoft.com/office/drawing/2016/5/11/chartex" xmlns:cx6="http://schemas.microsoft.com/office/drawing/2016/5/12/chartex" xmlns:cx7="http://schemas.microsoft.com/office/drawing/2016/5/13/chartex" xmlns:cx8="http://schemas.microsoft.com/office/drawing/2016/5/14/chartex" xmlns:mc="http://schemas.openxmlformats.org/markup-compatibility/2006" xmlns:aink="http://schemas.microsoft.com/office/drawing/2016/ink" xmlns:am3d="http://schemas.microsoft.com/office/drawing/2017/model3d" xmlns:o="urn:schemas-microsoft-com:office:office" xmlns:r="http://schemas.openxmlformats.org/officeDocument/2006/relationships" xmlns:m="http://schemas.openxmlformats.org/officeDocument/2006/math" xmlns:v="urn:schemas-microsoft-com:vml" xmlns:wp14="http://schemas.microsoft.com/office/word/2010/wordprocessingDrawing" xmlns:wp="http://schemas.openxmlformats.org/drawingml/2006/wordprocessingDrawing" xmlns:w10="urn:schemas-microsoft-com:office:word" xmlns:w="http://schemas.openxmlformats.org/wordprocessingml/2006/main" xmlns:w14="http://schemas.microsoft.com/office/word/2010/wordml" xmlns:w15="http://schemas.microsoft.com/office/word/2012/wordml" xmlns:w16cex="http://schemas.microsoft.com/office/word/2018/wordml/cex" xmlns:w16cid="http://schemas.microsoft.com/office/word/2016/wordml/cid" xmlns:w16="http://schemas.microsoft.com/office/word/2018/wordml" xmlns:w16sdtdh="http://schemas.microsoft.com/office/word/2020/wordml/sdtdatahash" xmlns:w16se="http://schemas.microsoft.com/office/word/2015/wordml/symex" xmlns:wpg="http://schemas.microsoft.com/office/word/2010/wordprocessingGroup" xmlns:wpi="http://schemas.microsoft.com/office/word/2010/wordprocessingInk" xmlns:wne="http://schemas.microsoft.com/office/word/2006/wordml" xmlns:wps="http://schemas.microsoft.com/office/word/2010/wordprocessingShape" mc:Ignorable="w14 w15 w16se w16cid w16 w16cex w16sdtdh wp14">
+<w:numbering xmlns:wpc="http://schemas.microsoft.com/office/word/2010/wordprocessingCanvas" xmlns:cx="http://schemas.microsoft.com/office/drawing/2014/chartex" xmlns:cx1="http://schemas.microsoft.com/office/drawing/2015/9/8/chartex" xmlns:cx2="http://schemas.microsoft.com/office/drawing/2015/10/21/chartex" xmlns:cx3="http://schemas.microsoft.com/office/drawing/2016/5/9/chartex" xmlns:cx4="http://schemas.microsoft.com/office/drawing/2016/5/10/chartex" xmlns:cx5="http://schemas.microsoft.com/office/drawing/2016/5/11/chartex" xmlns:cx6="http://schemas.microsoft.com/office/drawing/2016/5/12/chartex" xmlns:cx7="http://schemas.microsoft.com/office/drawing/2016/5/13/chartex" xmlns:cx8="http://schemas.microsoft.com/office/drawing/2016/5/14/chartex" xmlns:mc="http://schemas.openxmlformats.org/markup-compatibility/2006" xmlns:aink="http://schemas.microsoft.com/office/drawing/2016/ink" xmlns:am3d="http://schemas.microsoft.com/office/drawing/2017/model3d" xmlns:o="urn:schemas-microsoft-com:office:office" xmlns:r="http://schemas.openxmlformats.org/officeDocument/2006/relationships" xmlns:m="http://schemas.openxmlformats.org/officeDocument/2006/math" xmlns:v="urn:schemas-microsoft-com:vml" xmlns:wp14="http://schemas.microsoft.com/office/word/2010/wordprocessingDrawing" xmlns:wp="http://schemas.openxmlformats.org/drawingml/2006/wordprocessingDrawing" xmlns:w10="urn:schemas-microsoft-com:office:word" xmlns:w="http://schemas.openxmlformats.org/wordprocessingml/2006/main" xmlns:w14="http://schemas.microsoft.com/office/word/2010/wordml" xmlns:w15="http://schemas.microsoft.com/office/word/2012/wordml" xmlns:w16cex="http://schemas.microsoft.com/office/word/2018/wordml/cex" xmlns:w16cid="http://schemas.microsoft.com/office/word/2016/wordml/cid" xmlns:w16="http://schemas.microsoft.com/office/word/2018/wordml" xmlns:w16se="http://schemas.microsoft.com/office/word/2015/wordml/symex" xmlns:wpg="http://schemas.microsoft.com/office/word/2010/wordprocessingGroup" xmlns:wpi="http://schemas.microsoft.com/office/word/2010/wordprocessingInk" xmlns:wne="http://schemas.microsoft.com/office/word/2006/wordml" xmlns:wps="http://schemas.microsoft.com/office/word/2010/wordprocessingShape" mc:Ignorable="w14 w15 w16se w16cid w16 w16cex wp14">
   <w:abstractNum w:abstractNumId="0" w15:restartNumberingAfterBreak="0">
     <w:nsid w:val="51DE6AB1"/>
     <w:multiLevelType w:val="hybridMultilevel"/>
@@ -289,7 +579,7 @@
         <w:ind w:left="2160" w:hanging="180"/>
       </w:pPr>
     </w:lvl>
-    <w:lvl w:ilvl="3" w:tplc="0409000F" w:tentative="1">
+    <w:lvl w:ilvl="3" w:tplc="0409000F">
       <w:start w:val="1"/>
       <w:numFmt w:val="decimal"/>
       <w:lvlText w:val="%4."/>
@@ -351,7 +641,7 @@
 </file>
 
 <file path=word/styles.xml><?xml version="1.0" encoding="utf-8"?>
-<w:styles xmlns:mc="http://schemas.openxmlformats.org/markup-compatibility/2006" xmlns:r="http://schemas.openxmlformats.org/officeDocument/2006/relationships" xmlns:w="http://schemas.openxmlformats.org/wordprocessingml/2006/main" xmlns:w14="http://schemas.microsoft.com/office/word/2010/wordml" xmlns:w15="http://schemas.microsoft.com/office/word/2012/wordml" xmlns:w16cex="http://schemas.microsoft.com/office/word/2018/wordml/cex" xmlns:w16cid="http://schemas.microsoft.com/office/word/2016/wordml/cid" xmlns:w16="http://schemas.microsoft.com/office/word/2018/wordml" xmlns:w16sdtdh="http://schemas.microsoft.com/office/word/2020/wordml/sdtdatahash" xmlns:w16se="http://schemas.microsoft.com/office/word/2015/wordml/symex" mc:Ignorable="w14 w15 w16se w16cid w16 w16cex w16sdtdh">
+<w:styles xmlns:mc="http://schemas.openxmlformats.org/markup-compatibility/2006" xmlns:r="http://schemas.openxmlformats.org/officeDocument/2006/relationships" xmlns:w="http://schemas.openxmlformats.org/wordprocessingml/2006/main" xmlns:w14="http://schemas.microsoft.com/office/word/2010/wordml" xmlns:w15="http://schemas.microsoft.com/office/word/2012/wordml" xmlns:w16cex="http://schemas.microsoft.com/office/word/2018/wordml/cex" xmlns:w16cid="http://schemas.microsoft.com/office/word/2016/wordml/cid" xmlns:w16="http://schemas.microsoft.com/office/word/2018/wordml" xmlns:w16se="http://schemas.microsoft.com/office/word/2015/wordml/symex" mc:Ignorable="w14 w15 w16se w16cid w16 w16cex">
   <w:docDefaults>
     <w:rPrDefault>
       <w:rPr>
@@ -473,6 +763,7 @@
     <w:lsdException w:name="HTML Sample" w:semiHidden="1" w:unhideWhenUsed="1"/>
     <w:lsdException w:name="HTML Typewriter" w:semiHidden="1" w:unhideWhenUsed="1"/>
     <w:lsdException w:name="HTML Variable" w:semiHidden="1" w:unhideWhenUsed="1"/>
+    <w:lsdException w:name="Normal Table" w:semiHidden="1" w:unhideWhenUsed="1"/>
     <w:lsdException w:name="annotation subject" w:semiHidden="1" w:unhideWhenUsed="1"/>
     <w:lsdException w:name="No List" w:semiHidden="1" w:unhideWhenUsed="1"/>
     <w:lsdException w:name="Outline List 1" w:semiHidden="1" w:unhideWhenUsed="1"/>
@@ -519,8 +810,10 @@
     <w:lsdException w:name="Table Subtle 2" w:semiHidden="1" w:unhideWhenUsed="1"/>
     <w:lsdException w:name="Table Web 1" w:semiHidden="1" w:unhideWhenUsed="1"/>
     <w:lsdException w:name="Table Web 2" w:semiHidden="1" w:unhideWhenUsed="1"/>
+    <w:lsdException w:name="Table Web 3" w:semiHidden="1" w:unhideWhenUsed="1"/>
     <w:lsdException w:name="Balloon Text" w:semiHidden="1" w:unhideWhenUsed="1"/>
     <w:lsdException w:name="Table Grid" w:uiPriority="39"/>
+    <w:lsdException w:name="Table Theme" w:semiHidden="1" w:unhideWhenUsed="1"/>
     <w:lsdException w:name="Placeholder Text" w:semiHidden="1"/>
     <w:lsdException w:name="No Spacing" w:uiPriority="1" w:qFormat="1"/>
     <w:lsdException w:name="Light Shading" w:uiPriority="60"/>

</xml_diff>